<commit_message>
Display total weight, some CSS changes
</commit_message>
<xml_diff>
--- a/문서.docx
+++ b/문서.docx
@@ -3653,19 +3653,7 @@
           <w:rPr>
             <w:rStyle w:val="a5"/>
           </w:rPr>
-          <w:t>https://github.com/settin</w:t>
-        </w:r>
-        <w:r>
-          <w:rPr>
-            <w:rStyle w:val="a5"/>
-          </w:rPr>
-          <w:t>g</w:t>
-        </w:r>
-        <w:r>
-          <w:rPr>
-            <w:rStyle w:val="a5"/>
-          </w:rPr>
-          <w:t>s/tokens</w:t>
+          <w:t>https://github.com/settings/tokens</w:t>
         </w:r>
       </w:hyperlink>
     </w:p>
@@ -4041,11 +4029,6 @@
       </w:r>
     </w:p>
     <w:p>
-      <w:pPr>
-        <w:rPr>
-          <w:rFonts w:hint="eastAsia"/>
-        </w:rPr>
-      </w:pPr>
       <w:r>
         <w:rPr>
           <w:rFonts w:hint="eastAsia"/>
@@ -4122,6 +4105,18 @@
           <w:shd w:val="clear" w:color="auto" w:fill="F1FAFF"/>
         </w:rPr>
       </w:pPr>
+      <w:hyperlink r:id="rId14" w:anchor="ElasticIpDetails:AllocationId=eipalloc-06b7f84e64855899e" w:tgtFrame="_top" w:history="1">
+        <w:r>
+          <w:rPr>
+            <w:rStyle w:val="a5"/>
+            <w:rFonts w:ascii="Roboto" w:hAnsi="Roboto"/>
+            <w:sz w:val="21"/>
+            <w:szCs w:val="21"/>
+            <w:shd w:val="clear" w:color="auto" w:fill="F1FAFF"/>
+          </w:rPr>
+          <w:t>13.124.251.122</w:t>
+        </w:r>
+      </w:hyperlink>
       <w:r>
         <w:rPr>
           <w:rFonts w:ascii="Roboto" w:hAnsi="Roboto"/>
@@ -4130,7 +4125,17 @@
           <w:szCs w:val="21"/>
           <w:shd w:val="clear" w:color="auto" w:fill="F1FAFF"/>
         </w:rPr>
-        <w:t>34.214.254.132</w:t>
+        <w:t xml:space="preserve"> </w:t>
+      </w:r>
+      <w:r>
+        <w:rPr>
+          <w:rFonts w:ascii="Roboto" w:hAnsi="Roboto" w:hint="eastAsia"/>
+          <w:color w:val="16191F"/>
+          <w:sz w:val="21"/>
+          <w:szCs w:val="21"/>
+          <w:shd w:val="clear" w:color="auto" w:fill="F1FAFF"/>
+        </w:rPr>
+        <w:t>m</w:t>
       </w:r>
       <w:r>
         <w:rPr>
@@ -4140,7 +4145,7 @@
           <w:szCs w:val="21"/>
           <w:shd w:val="clear" w:color="auto" w:fill="F1FAFF"/>
         </w:rPr>
-        <w:t xml:space="preserve"> </w:t>
+        <w:t xml:space="preserve">oaorder.com </w:t>
       </w:r>
       <w:r>
         <w:rPr>
@@ -4150,9 +4155,11 @@
           <w:szCs w:val="21"/>
           <w:shd w:val="clear" w:color="auto" w:fill="F1FAFF"/>
         </w:rPr>
-        <w:t>m</w:t>
-      </w:r>
-      <w:r>
+        <w:t>프론트</w:t>
+      </w:r>
+    </w:p>
+    <w:p>
+      <w:pPr>
         <w:rPr>
           <w:rFonts w:ascii="Roboto" w:hAnsi="Roboto"/>
           <w:color w:val="16191F"/>
@@ -4160,7 +4167,16 @@
           <w:szCs w:val="21"/>
           <w:shd w:val="clear" w:color="auto" w:fill="F1FAFF"/>
         </w:rPr>
-        <w:t xml:space="preserve">oaorder.com </w:t>
+      </w:pPr>
+      <w:r>
+        <w:rPr>
+          <w:rFonts w:ascii="Roboto" w:hAnsi="Roboto"/>
+          <w:color w:val="16191F"/>
+          <w:sz w:val="21"/>
+          <w:szCs w:val="21"/>
+          <w:shd w:val="clear" w:color="auto" w:fill="F1FAFF"/>
+        </w:rPr>
+        <w:t>3.39.72.76</w:t>
       </w:r>
       <w:r>
         <w:rPr>
@@ -4170,11 +4186,19 @@
           <w:szCs w:val="21"/>
           <w:shd w:val="clear" w:color="auto" w:fill="F1FAFF"/>
         </w:rPr>
-        <w:t>프론트</w:t>
-      </w:r>
-    </w:p>
-    <w:p>
-      <w:pPr>
+        <w:t xml:space="preserve"> </w:t>
+      </w:r>
+      <w:r>
+        <w:rPr>
+          <w:rFonts w:ascii="Roboto" w:hAnsi="Roboto"/>
+          <w:color w:val="16191F"/>
+          <w:sz w:val="21"/>
+          <w:szCs w:val="21"/>
+          <w:shd w:val="clear" w:color="auto" w:fill="F1FAFF"/>
+        </w:rPr>
+        <w:t xml:space="preserve">moaorder.com </w:t>
+      </w:r>
+      <w:r>
         <w:rPr>
           <w:rFonts w:ascii="Roboto" w:hAnsi="Roboto" w:hint="eastAsia"/>
           <w:color w:val="16191F"/>
@@ -4182,35 +4206,6 @@
           <w:szCs w:val="21"/>
           <w:shd w:val="clear" w:color="auto" w:fill="F1FAFF"/>
         </w:rPr>
-      </w:pPr>
-      <w:r>
-        <w:rPr>
-          <w:rFonts w:ascii="Roboto" w:hAnsi="Roboto"/>
-          <w:color w:val="16191F"/>
-          <w:sz w:val="21"/>
-          <w:szCs w:val="21"/>
-          <w:shd w:val="clear" w:color="auto" w:fill="F1FAFF"/>
-        </w:rPr>
-        <w:t>35.80.237.123</w:t>
-      </w:r>
-      <w:r>
-        <w:rPr>
-          <w:rFonts w:ascii="Roboto" w:hAnsi="Roboto"/>
-          <w:color w:val="16191F"/>
-          <w:sz w:val="21"/>
-          <w:szCs w:val="21"/>
-          <w:shd w:val="clear" w:color="auto" w:fill="F1FAFF"/>
-        </w:rPr>
-        <w:t xml:space="preserve"> moaorder.com </w:t>
-      </w:r>
-      <w:r>
-        <w:rPr>
-          <w:rFonts w:ascii="Roboto" w:hAnsi="Roboto" w:hint="eastAsia"/>
-          <w:color w:val="16191F"/>
-          <w:sz w:val="21"/>
-          <w:szCs w:val="21"/>
-          <w:shd w:val="clear" w:color="auto" w:fill="F1FAFF"/>
-        </w:rPr>
         <w:t>백</w:t>
       </w:r>
     </w:p>
@@ -4281,11 +4276,6 @@
       </w:r>
     </w:p>
     <w:p>
-      <w:pPr>
-        <w:rPr>
-          <w:rFonts w:hint="eastAsia"/>
-        </w:rPr>
-      </w:pPr>
       <w:r>
         <w:rPr>
           <w:noProof/>
@@ -4306,7 +4296,7 @@
                     <pic:cNvPicPr/>
                   </pic:nvPicPr>
                   <pic:blipFill>
-                    <a:blip r:embed="rId14"/>
+                    <a:blip r:embed="rId15"/>
                     <a:stretch>
                       <a:fillRect/>
                     </a:stretch>
@@ -4327,13 +4317,7 @@
         </w:drawing>
       </w:r>
     </w:p>
-    <w:p>
-      <w:pPr>
-        <w:rPr>
-          <w:rFonts w:hint="eastAsia"/>
-        </w:rPr>
-      </w:pPr>
-    </w:p>
+    <w:p/>
     <w:p>
       <w:pPr>
         <w:rPr>
@@ -4429,7 +4413,7 @@
       <w:r>
         <w:t xml:space="preserve">git clone </w:t>
       </w:r>
-      <w:hyperlink r:id="rId15" w:history="1">
+      <w:hyperlink r:id="rId16" w:history="1">
         <w:r>
           <w:rPr>
             <w:rStyle w:val="a5"/>
@@ -4552,7 +4536,7 @@
         </w:rPr>
         <w:t xml:space="preserve">url -sL </w:t>
       </w:r>
-      <w:hyperlink r:id="rId16" w:history="1">
+      <w:hyperlink r:id="rId17" w:history="1">
         <w:r>
           <w:rPr>
             <w:rStyle w:val="a5"/>
@@ -4814,7 +4798,7 @@
         </w:rPr>
         <w:t xml:space="preserve"> </w:t>
       </w:r>
-      <w:hyperlink r:id="rId17" w:history="1">
+      <w:hyperlink r:id="rId18" w:history="1">
         <w:r>
           <w:rPr>
             <w:rStyle w:val="a5"/>
@@ -4871,6 +4855,8 @@
         <w:rPr>
           <w:b/>
           <w:bCs/>
+          <w:sz w:val="72"/>
+          <w:szCs w:val="96"/>
         </w:rPr>
       </w:pPr>
       <w:r>
@@ -4887,6 +4873,146 @@
     <w:p>
       <w:pPr>
         <w:rPr>
+          <w:b/>
+          <w:bCs/>
+          <w:sz w:val="22"/>
+          <w:szCs w:val="24"/>
+        </w:rPr>
+      </w:pPr>
+      <w:r>
+        <w:rPr>
+          <w:rFonts w:hint="eastAsia"/>
+          <w:b/>
+          <w:bCs/>
+          <w:sz w:val="22"/>
+          <w:szCs w:val="24"/>
+        </w:rPr>
+        <w:t>n</w:t>
+      </w:r>
+      <w:r>
+        <w:rPr>
+          <w:b/>
+          <w:bCs/>
+          <w:sz w:val="22"/>
+          <w:szCs w:val="24"/>
+        </w:rPr>
+        <w:t xml:space="preserve">pm </w:t>
+      </w:r>
+      <w:r>
+        <w:rPr>
+          <w:rFonts w:hint="eastAsia"/>
+          <w:b/>
+          <w:bCs/>
+          <w:sz w:val="22"/>
+          <w:szCs w:val="24"/>
+        </w:rPr>
+        <w:t>버전 문제</w:t>
+      </w:r>
+    </w:p>
+    <w:p>
+      <w:pPr>
+        <w:rPr>
+          <w:b/>
+          <w:bCs/>
+          <w:sz w:val="22"/>
+          <w:szCs w:val="24"/>
+        </w:rPr>
+      </w:pPr>
+      <w:hyperlink r:id="rId19" w:history="1">
+        <w:r>
+          <w:rPr>
+            <w:rStyle w:val="a5"/>
+            <w:b/>
+            <w:bCs/>
+            <w:sz w:val="22"/>
+            <w:szCs w:val="24"/>
+          </w:rPr>
+          <w:t>https://stories.tistory.com/271</w:t>
+        </w:r>
+      </w:hyperlink>
+    </w:p>
+    <w:p>
+      <w:pPr>
+        <w:rPr>
+          <w:b/>
+          <w:bCs/>
+          <w:sz w:val="24"/>
+          <w:szCs w:val="28"/>
+        </w:rPr>
+      </w:pPr>
+      <w:r>
+        <w:rPr>
+          <w:rFonts w:hint="eastAsia"/>
+          <w:b/>
+          <w:bCs/>
+          <w:sz w:val="24"/>
+          <w:szCs w:val="28"/>
+        </w:rPr>
+        <w:t>n</w:t>
+      </w:r>
+      <w:r>
+        <w:rPr>
+          <w:b/>
+          <w:bCs/>
+          <w:sz w:val="24"/>
+          <w:szCs w:val="28"/>
+        </w:rPr>
+        <w:t>pm I</w:t>
+      </w:r>
+      <w:r>
+        <w:rPr>
+          <w:rFonts w:hint="eastAsia"/>
+          <w:b/>
+          <w:bCs/>
+          <w:sz w:val="24"/>
+          <w:szCs w:val="28"/>
+        </w:rPr>
+        <w:t xml:space="preserve"> 안될때</w:t>
+      </w:r>
+    </w:p>
+    <w:p>
+      <w:pPr>
+        <w:rPr>
+          <w:b/>
+          <w:bCs/>
+          <w:sz w:val="24"/>
+          <w:szCs w:val="28"/>
+        </w:rPr>
+      </w:pPr>
+      <w:hyperlink r:id="rId20" w:history="1">
+        <w:r>
+          <w:rPr>
+            <w:rStyle w:val="a5"/>
+            <w:b/>
+            <w:bCs/>
+            <w:sz w:val="24"/>
+            <w:szCs w:val="28"/>
+          </w:rPr>
+          <w:t>https://github.com/nodejs/node-gyp/issues/454</w:t>
+        </w:r>
+      </w:hyperlink>
+    </w:p>
+    <w:p>
+      <w:pPr>
+        <w:rPr>
+          <w:b/>
+          <w:bCs/>
+          <w:sz w:val="24"/>
+          <w:szCs w:val="28"/>
+        </w:rPr>
+      </w:pPr>
+    </w:p>
+    <w:p>
+      <w:pPr>
+        <w:rPr>
+          <w:b/>
+          <w:bCs/>
+        </w:rPr>
+      </w:pPr>
+    </w:p>
+    <w:p>
+      <w:pPr>
+        <w:rPr>
           <w:sz w:val="28"/>
           <w:szCs w:val="32"/>
           <w:shd w:val="pct15" w:color="auto" w:fill="FFFFFF"/>
@@ -4900,7 +5026,7 @@
         </w:rPr>
         <w:t xml:space="preserve">ssh -i "excuse-moa.pem" </w:t>
       </w:r>
-      <w:hyperlink r:id="rId18" w:history="1">
+      <w:hyperlink r:id="rId21" w:history="1">
         <w:r>
           <w:rPr>
             <w:rStyle w:val="a5"/>
@@ -4924,7 +5050,7 @@
         </w:rPr>
         <w:t xml:space="preserve">git clone </w:t>
       </w:r>
-      <w:hyperlink r:id="rId19" w:history="1">
+      <w:hyperlink r:id="rId22" w:history="1">
         <w:r>
           <w:rPr>
             <w:rStyle w:val="a5"/>
@@ -5031,7 +5157,7 @@
         </w:rPr>
         <w:t xml:space="preserve">url -sL </w:t>
       </w:r>
-      <w:hyperlink r:id="rId20" w:history="1">
+      <w:hyperlink r:id="rId23" w:history="1">
         <w:r>
           <w:rPr>
             <w:rStyle w:val="a5"/>
@@ -5109,7 +5235,7 @@
         </w:rPr>
         <w:t xml:space="preserve"> </w:t>
       </w:r>
-      <w:hyperlink r:id="rId21" w:history="1">
+      <w:hyperlink r:id="rId24" w:history="1">
         <w:r>
           <w:rPr>
             <w:rStyle w:val="a5"/>
@@ -5128,7 +5254,7 @@
         </w:rPr>
         <w:t xml:space="preserve">삭제 참고 </w:t>
       </w:r>
-      <w:hyperlink r:id="rId22" w:history="1">
+      <w:hyperlink r:id="rId25" w:history="1">
         <w:r>
           <w:rPr>
             <w:rStyle w:val="a5"/>
@@ -5274,6 +5400,49 @@
         <w:t>sudo apt-get install mysql-server</w:t>
       </w:r>
     </w:p>
+    <w:p>
+      <w:pPr>
+        <w:rPr>
+          <w:shd w:val="pct15" w:color="auto" w:fill="FFFFFF"/>
+        </w:rPr>
+      </w:pPr>
+      <w:r>
+        <w:rPr>
+          <w:rFonts w:hint="eastAsia"/>
+          <w:shd w:val="pct15" w:color="auto" w:fill="FFFFFF"/>
+        </w:rPr>
+        <w:t xml:space="preserve">우분투 </w:t>
+      </w:r>
+      <w:r>
+        <w:rPr>
+          <w:shd w:val="pct15" w:color="auto" w:fill="FFFFFF"/>
+        </w:rPr>
+        <w:t>20</w:t>
+      </w:r>
+      <w:r>
+        <w:rPr>
+          <w:rFonts w:hint="eastAsia"/>
+          <w:shd w:val="pct15" w:color="auto" w:fill="FFFFFF"/>
+        </w:rPr>
+        <w:t xml:space="preserve">용 </w:t>
+      </w:r>
+      <w:hyperlink r:id="rId26" w:history="1">
+        <w:r>
+          <w:rPr>
+            <w:rStyle w:val="a5"/>
+            <w:shd w:val="pct15" w:color="auto" w:fill="FFFFFF"/>
+          </w:rPr>
+          <w:t>https://www.scaleway.com/en/docs/tutorials/setup-mysql/</w:t>
+        </w:r>
+      </w:hyperlink>
+    </w:p>
+    <w:p>
+      <w:pPr>
+        <w:rPr>
+          <w:shd w:val="pct15" w:color="auto" w:fill="FFFFFF"/>
+        </w:rPr>
+      </w:pPr>
+    </w:p>
     <w:p/>
     <w:p>
       <w:r>
@@ -5446,6 +5615,23 @@
         <w:t>'</w:t>
       </w:r>
     </w:p>
+    <w:p>
+      <w:r>
+        <w:rPr>
+          <w:rFonts w:hint="eastAsia"/>
+        </w:rPr>
+        <w:t>크마4</w:t>
+      </w:r>
+      <w:r>
+        <w:t>684</w:t>
+      </w:r>
+      <w:r>
+        <w:rPr>
+          <w:rFonts w:hint="eastAsia"/>
+        </w:rPr>
+        <w:t>!</w:t>
+      </w:r>
+    </w:p>
     <w:p/>
     <w:p>
       <w:pPr>
@@ -5890,6 +6076,97 @@
     <w:p>
       <w:pPr>
         <w:rPr>
+          <w:i/>
+          <w:iCs/>
+        </w:rPr>
+      </w:pPr>
+      <w:r>
+        <w:rPr>
+          <w:rFonts w:hint="eastAsia"/>
+          <w:i/>
+          <w:iCs/>
+        </w:rPr>
+        <w:t>N</w:t>
+      </w:r>
+      <w:r>
+        <w:rPr>
+          <w:i/>
+          <w:iCs/>
+        </w:rPr>
+        <w:t xml:space="preserve">PM I </w:t>
+      </w:r>
+      <w:r>
+        <w:rPr>
+          <w:rFonts w:hint="eastAsia"/>
+          <w:i/>
+          <w:iCs/>
+        </w:rPr>
+        <w:t>설치 오류 문제</w:t>
+      </w:r>
+    </w:p>
+    <w:p>
+      <w:r>
+        <w:t xml:space="preserve">package-lock.json </w:t>
+      </w:r>
+      <w:r>
+        <w:rPr>
+          <w:rFonts w:hint="eastAsia"/>
+        </w:rPr>
+        <w:t>삭제</w:t>
+      </w:r>
+    </w:p>
+    <w:p>
+      <w:r>
+        <w:rPr>
+          <w:rFonts w:hint="eastAsia"/>
+        </w:rPr>
+        <w:t>n</w:t>
+      </w:r>
+      <w:r>
+        <w:t xml:space="preserve">ode_modules </w:t>
+      </w:r>
+      <w:r>
+        <w:rPr>
+          <w:rFonts w:hint="eastAsia"/>
+        </w:rPr>
+        <w:t>삭제</w:t>
+      </w:r>
+    </w:p>
+    <w:p>
+      <w:pPr>
+        <w:rPr>
+          <w:shd w:val="pct15" w:color="auto" w:fill="FFFFFF"/>
+        </w:rPr>
+      </w:pPr>
+      <w:r>
+        <w:rPr>
+          <w:shd w:val="pct15" w:color="auto" w:fill="FFFFFF"/>
+        </w:rPr>
+        <w:t>npm cache clean --force</w:t>
+      </w:r>
+    </w:p>
+    <w:p>
+      <w:pPr>
+        <w:rPr>
+          <w:shd w:val="pct15" w:color="auto" w:fill="FFFFFF"/>
+        </w:rPr>
+      </w:pPr>
+      <w:r>
+        <w:rPr>
+          <w:rFonts w:ascii="Consolas" w:hAnsi="Consolas"/>
+          <w:color w:val="24292F"/>
+          <w:sz w:val="18"/>
+          <w:szCs w:val="18"/>
+          <w:shd w:val="pct15" w:color="auto" w:fill="FFFFFF"/>
+        </w:rPr>
+        <w:t>sudo npm install --unsafe-perm</w:t>
+      </w:r>
+    </w:p>
+    <w:p/>
+    <w:p/>
+    <w:p>
+      <w:pPr>
+        <w:rPr>
           <w:b/>
           <w:bCs/>
           <w:sz w:val="24"/>
@@ -5927,7 +6204,7 @@
       </w:r>
     </w:p>
     <w:p>
-      <w:hyperlink r:id="rId23" w:history="1">
+      <w:hyperlink r:id="rId27" w:history="1">
         <w:r>
           <w:rPr>
             <w:rStyle w:val="a5"/>
@@ -8835,7 +9112,7 @@
       <w:r>
         <w:t xml:space="preserve">get </w:t>
       </w:r>
-      <w:hyperlink r:id="rId24" w:history="1">
+      <w:hyperlink r:id="rId28" w:history="1">
         <w:r>
           <w:rPr>
             <w:rStyle w:val="a5"/>
@@ -8977,18 +9254,13 @@
       </w:r>
     </w:p>
     <w:p>
-      <w:pPr>
-        <w:rPr>
-          <w:rFonts w:hint="eastAsia"/>
-        </w:rPr>
-      </w:pPr>
       <w:r>
         <w:rPr>
           <w:rFonts w:hint="eastAsia"/>
         </w:rPr>
         <w:t xml:space="preserve">프로그램 이용 </w:t>
       </w:r>
-      <w:hyperlink r:id="rId25" w:history="1">
+      <w:hyperlink r:id="rId29" w:history="1">
         <w:r>
           <w:rPr>
             <w:rStyle w:val="a5"/>
@@ -8999,11 +9271,6 @@
     </w:p>
     <w:p/>
     <w:p>
-      <w:pPr>
-        <w:rPr>
-          <w:rFonts w:hint="eastAsia"/>
-        </w:rPr>
-      </w:pPr>
       <w:r>
         <w:rPr>
           <w:rFonts w:hint="eastAsia"/>
@@ -9015,7 +9282,7 @@
       <w:r>
         <w:t xml:space="preserve">ssh -i moaorder1.pem </w:t>
       </w:r>
-      <w:hyperlink r:id="rId26" w:history="1">
+      <w:hyperlink r:id="rId30" w:history="1">
         <w:r>
           <w:rPr>
             <w:rStyle w:val="a5"/>
@@ -9025,13 +9292,7 @@
       </w:hyperlink>
     </w:p>
     <w:p/>
-    <w:p>
-      <w:pPr>
-        <w:rPr>
-          <w:rFonts w:hint="eastAsia"/>
-        </w:rPr>
-      </w:pPr>
-    </w:p>
+    <w:p/>
     <w:p>
       <w:pPr>
         <w:rPr>
@@ -9097,42 +9358,22 @@
     <w:p>
       <w:pPr>
         <w:rPr>
+          <w:rFonts w:ascii="맑은 고딕" w:eastAsia="맑은 고딕" w:hAnsi="맑은 고딕"/>
+          <w:color w:val="000000"/>
+          <w:sz w:val="32"/>
+          <w:szCs w:val="32"/>
+        </w:rPr>
+      </w:pPr>
+      <w:r>
+        <w:rPr>
           <w:rFonts w:ascii="맑은 고딕" w:eastAsia="맑은 고딕" w:hAnsi="맑은 고딕" w:hint="eastAsia"/>
           <w:color w:val="000000"/>
           <w:sz w:val="32"/>
           <w:szCs w:val="32"/>
         </w:rPr>
-      </w:pPr>
-      <w:r>
-        <w:rPr>
-          <w:rFonts w:ascii="맑은 고딕" w:eastAsia="맑은 고딕" w:hAnsi="맑은 고딕" w:hint="eastAsia"/>
-          <w:color w:val="000000"/>
-          <w:sz w:val="32"/>
-          <w:szCs w:val="32"/>
-        </w:rPr>
-        <w:t>ssh -i "</w:t>
-      </w:r>
-      <w:bookmarkStart w:id="0" w:name="_Hlk103951102"/>
-      <w:r>
-        <w:rPr>
-          <w:rFonts w:ascii="맑은 고딕" w:eastAsia="맑은 고딕" w:hAnsi="맑은 고딕" w:hint="eastAsia"/>
-          <w:color w:val="000000"/>
-          <w:sz w:val="32"/>
-          <w:szCs w:val="32"/>
-        </w:rPr>
-        <w:t>moaorder-aws.pem</w:t>
-      </w:r>
-      <w:bookmarkEnd w:id="0"/>
-      <w:r>
-        <w:rPr>
-          <w:rFonts w:ascii="맑은 고딕" w:eastAsia="맑은 고딕" w:hAnsi="맑은 고딕" w:hint="eastAsia"/>
-          <w:color w:val="000000"/>
-          <w:sz w:val="32"/>
-          <w:szCs w:val="32"/>
-        </w:rPr>
-        <w:t xml:space="preserve">" </w:t>
-      </w:r>
-      <w:hyperlink r:id="rId27" w:history="1">
+        <w:t xml:space="preserve">ssh -i "moaorder_seoul.pem" </w:t>
+      </w:r>
+      <w:hyperlink r:id="rId31" w:history="1">
         <w:r>
           <w:rPr>
             <w:rStyle w:val="a5"/>
@@ -9140,17 +9381,26 @@
             <w:sz w:val="32"/>
             <w:szCs w:val="32"/>
           </w:rPr>
-          <w:t>ubuntu@ec2-34-214-254-132.us-west-2.compute.amazonaws.com</w:t>
+          <w:t>ubuntu@ec2-13-124-251-122.ap-northeast-2.compute.amazonaws.com</w:t>
         </w:r>
       </w:hyperlink>
-      <w:r>
+    </w:p>
+    <w:p>
+      <w:pPr>
         <w:rPr>
           <w:rFonts w:ascii="맑은 고딕" w:eastAsia="맑은 고딕" w:hAnsi="맑은 고딕"/>
           <w:color w:val="000000"/>
           <w:sz w:val="32"/>
           <w:szCs w:val="32"/>
         </w:rPr>
-        <w:br/>
+      </w:pPr>
+      <w:r>
+        <w:rPr>
+          <w:rFonts w:ascii="맑은 고딕" w:eastAsia="맑은 고딕" w:hAnsi="맑은 고딕"/>
+          <w:color w:val="000000"/>
+          <w:sz w:val="32"/>
+          <w:szCs w:val="32"/>
+        </w:rPr>
         <w:t xml:space="preserve">.next </w:t>
       </w:r>
       <w:r>
@@ -9166,110 +9416,22 @@
     <w:p>
       <w:pPr>
         <w:rPr>
-          <w:sz w:val="22"/>
-          <w:szCs w:val="24"/>
-          <w:shd w:val="pct15" w:color="auto" w:fill="FFFFFF"/>
-        </w:rPr>
-      </w:pPr>
-      <w:r>
-        <w:rPr>
-          <w:sz w:val="22"/>
-          <w:szCs w:val="24"/>
-          <w:shd w:val="pct15" w:color="auto" w:fill="FFFFFF"/>
-        </w:rPr>
-        <w:t>scp -</w:t>
-      </w:r>
-      <w:r>
-        <w:rPr>
-          <w:rFonts w:hint="eastAsia"/>
-          <w:sz w:val="22"/>
-          <w:szCs w:val="24"/>
-          <w:shd w:val="pct15" w:color="auto" w:fill="FFFFFF"/>
-        </w:rPr>
-        <w:t>i</w:t>
-      </w:r>
-      <w:r>
-        <w:rPr>
-          <w:sz w:val="22"/>
-          <w:szCs w:val="24"/>
-          <w:shd w:val="pct15" w:color="auto" w:fill="FFFFFF"/>
-        </w:rPr>
-        <w:t xml:space="preserve"> </w:t>
-      </w:r>
-      <w:r>
-        <w:rPr>
-          <w:sz w:val="22"/>
-          <w:szCs w:val="24"/>
-          <w:shd w:val="pct15" w:color="auto" w:fill="FFFFFF"/>
-        </w:rPr>
-        <w:t>"</w:t>
-      </w:r>
-      <w:r>
-        <w:rPr>
-          <w:rFonts w:hint="eastAsia"/>
-          <w:sz w:val="22"/>
-          <w:szCs w:val="24"/>
-          <w:shd w:val="pct15" w:color="auto" w:fill="FFFFFF"/>
-        </w:rPr>
-        <w:t>moaorder-aws.pem</w:t>
-      </w:r>
-      <w:r>
-        <w:rPr>
-          <w:sz w:val="22"/>
-          <w:szCs w:val="24"/>
-          <w:shd w:val="pct15" w:color="auto" w:fill="FFFFFF"/>
-        </w:rPr>
-        <w:t xml:space="preserve"> </w:t>
-      </w:r>
-      <w:r>
-        <w:rPr>
-          <w:sz w:val="22"/>
-          <w:szCs w:val="24"/>
-          <w:shd w:val="pct15" w:color="auto" w:fill="FFFFFF"/>
-        </w:rPr>
-        <w:t xml:space="preserve">" </w:t>
-      </w:r>
-      <w:r>
-        <w:rPr>
-          <w:b/>
-          <w:bCs/>
-          <w:sz w:val="22"/>
-          <w:szCs w:val="24"/>
-          <w:shd w:val="pct15" w:color="auto" w:fill="FFFFFF"/>
-        </w:rPr>
-        <w:t>.next.tar</w:t>
-      </w:r>
-      <w:r>
-        <w:rPr>
-          <w:sz w:val="22"/>
-          <w:szCs w:val="24"/>
-          <w:shd w:val="pct15" w:color="auto" w:fill="FFFFFF"/>
-        </w:rPr>
-        <w:t xml:space="preserve"> </w:t>
-      </w:r>
-      <w:hyperlink r:id="rId28" w:history="1">
-        <w:hyperlink r:id="rId29" w:history="1">
-          <w:r>
-            <w:rPr>
-              <w:rStyle w:val="a5"/>
-              <w:rFonts w:hint="eastAsia"/>
-              <w:sz w:val="22"/>
-              <w:szCs w:val="24"/>
-              <w:shd w:val="pct15" w:color="auto" w:fill="FFFFFF"/>
-            </w:rPr>
-            <w:t>ubuntu@ec2-34-214-254-132.us-west-2.compute.amazonaws.com</w:t>
-          </w:r>
-        </w:hyperlink>
+          <w:shd w:val="pct15" w:color="auto" w:fill="FFFFFF"/>
+        </w:rPr>
+      </w:pPr>
+      <w:r>
+        <w:rPr>
+          <w:shd w:val="pct15" w:color="auto" w:fill="FFFFFF"/>
+        </w:rPr>
+        <w:t xml:space="preserve">scp -i "moaorder_seoul.pem" .next.tar </w:t>
+      </w:r>
+      <w:hyperlink r:id="rId32" w:history="1">
         <w:r>
           <w:rPr>
             <w:rStyle w:val="a5"/>
-            <w:b/>
-            <w:bCs/>
-            <w:sz w:val="22"/>
-            <w:szCs w:val="24"/>
             <w:shd w:val="pct15" w:color="auto" w:fill="FFFFFF"/>
           </w:rPr>
-          <w:t>:~/excuse-moa/front_rq</w:t>
+          <w:t>ubuntu@ec2-13-124-251-122.ap-northeast-2.compute.amazonaws.com:~/excuse-moa/front_rq</w:t>
         </w:r>
       </w:hyperlink>
     </w:p>
@@ -9284,6 +9446,19 @@
           <w:shd w:val="pct15" w:color="auto" w:fill="FFFFFF"/>
         </w:rPr>
         <w:t>tar -xvf .next.tar</w:t>
+      </w:r>
+    </w:p>
+    <w:p>
+      <w:pPr>
+        <w:rPr>
+          <w:shd w:val="pct15" w:color="auto" w:fill="FFFFFF"/>
+        </w:rPr>
+      </w:pPr>
+      <w:r>
+        <w:rPr>
+          <w:shd w:val="pct15" w:color="auto" w:fill="FFFFFF"/>
+        </w:rPr>
+        <w:t>npx pm2 start npm -- start</w:t>
       </w:r>
     </w:p>
     <w:p>
@@ -9313,14 +9488,6 @@
       </w:r>
     </w:p>
     <w:p>
-      <w:pPr>
-        <w:rPr>
-          <w:rFonts w:ascii="맑은 고딕" w:eastAsia="맑은 고딕" w:hAnsi="맑은 고딕"/>
-          <w:color w:val="000000"/>
-          <w:sz w:val="32"/>
-          <w:szCs w:val="32"/>
-        </w:rPr>
-      </w:pPr>
       <w:r>
         <w:rPr>
           <w:rFonts w:ascii="맑은 고딕" w:eastAsia="맑은 고딕" w:hAnsi="맑은 고딕" w:hint="eastAsia"/>
@@ -9328,28 +9495,29 @@
           <w:sz w:val="32"/>
           <w:szCs w:val="32"/>
         </w:rPr>
-        <w:t>ssh -i "moaorder-aws.pem" ubuntu@ec2-35-80-237-123.us-west-2.compute.amazonaws.com</w:t>
-      </w:r>
-    </w:p>
-    <w:p/>
-    <w:p>
-      <w:pPr>
-        <w:rPr>
-          <w:rFonts w:hint="eastAsia"/>
-        </w:rPr>
-      </w:pPr>
-    </w:p>
-    <w:p/>
-    <w:p>
-      <w:pPr>
-        <w:rPr>
-          <w:rFonts w:hint="eastAsia"/>
-        </w:rPr>
-      </w:pPr>
+        <w:t>ssh -i "moaorder_seoul.pem" ubuntu@ec2-3-39-72-76.ap-northeast-2.compute.amazonaws.com</w:t>
+      </w:r>
+    </w:p>
+    <w:p>
+      <w:r>
+        <w:rPr>
+          <w:rFonts w:hint="eastAsia"/>
+          <w:shd w:val="pct15" w:color="auto" w:fill="FFFFFF"/>
+        </w:rPr>
+        <w:t>s</w:t>
+      </w:r>
+      <w:r>
+        <w:rPr>
+          <w:shd w:val="pct15" w:color="auto" w:fill="FFFFFF"/>
+        </w:rPr>
+        <w:t>udo npm start &amp;&amp; sudo npx pm2 monit</w:t>
+      </w:r>
     </w:p>
     <w:p/>
     <w:p/>
     <w:p/>
+    <w:p/>
+    <w:p/>
     <w:p>
       <w:r>
         <w:rPr>
@@ -9712,6 +9880,463 @@
       </w:pPr>
     </w:p>
     <w:p/>
+    <w:p/>
+    <w:p>
+      <w:r>
+        <w:t xml:space="preserve">Excuse-Moa </w:t>
+      </w:r>
+    </w:p>
+    <w:p>
+      <w:r>
+        <w:rPr>
+          <w:rFonts w:hint="eastAsia"/>
+        </w:rPr>
+        <w:t>B</w:t>
+      </w:r>
+      <w:r>
+        <w:t xml:space="preserve">2B </w:t>
+      </w:r>
+      <w:r>
+        <w:rPr>
+          <w:rFonts w:hint="eastAsia"/>
+        </w:rPr>
+        <w:t>커피주문,</w:t>
+      </w:r>
+      <w:r>
+        <w:t xml:space="preserve"> </w:t>
+      </w:r>
+      <w:r>
+        <w:rPr>
+          <w:rFonts w:hint="eastAsia"/>
+        </w:rPr>
+        <w:t>재고관리 시스템.</w:t>
+      </w:r>
+    </w:p>
+    <w:p/>
+    <w:p>
+      <w:r>
+        <w:rPr>
+          <w:rFonts w:hint="eastAsia"/>
+        </w:rPr>
+        <w:t>사용기술</w:t>
+      </w:r>
+    </w:p>
+    <w:p>
+      <w:pPr>
+        <w:rPr>
+          <w:rFonts w:hint="eastAsia"/>
+        </w:rPr>
+      </w:pPr>
+      <w:r>
+        <w:rPr>
+          <w:rFonts w:hint="eastAsia"/>
+        </w:rPr>
+        <w:t>프론트앤드</w:t>
+      </w:r>
+    </w:p>
+    <w:p>
+      <w:pPr>
+        <w:rPr>
+          <w:b/>
+          <w:bCs/>
+        </w:rPr>
+      </w:pPr>
+      <w:r>
+        <w:rPr>
+          <w:rFonts w:hint="eastAsia"/>
+          <w:b/>
+          <w:bCs/>
+        </w:rPr>
+        <w:t>T</w:t>
+      </w:r>
+      <w:r>
+        <w:rPr>
+          <w:b/>
+          <w:bCs/>
+        </w:rPr>
+        <w:t>ypeScript</w:t>
+      </w:r>
+    </w:p>
+    <w:p>
+      <w:pPr>
+        <w:rPr>
+          <w:rFonts w:hint="eastAsia"/>
+        </w:rPr>
+      </w:pPr>
+      <w:r>
+        <w:rPr>
+          <w:rFonts w:hint="eastAsia"/>
+        </w:rPr>
+        <w:t>타입스크립트를 사용했지만 모델을 설계하지 않은상태에서 인터페이스</w:t>
+      </w:r>
+      <w:r>
+        <w:t xml:space="preserve">, </w:t>
+      </w:r>
+      <w:r>
+        <w:rPr>
+          <w:rFonts w:hint="eastAsia"/>
+        </w:rPr>
+        <w:t>자료형의 수정이 잦았던점,</w:t>
+      </w:r>
+      <w:r>
+        <w:t xml:space="preserve"> Ant-Design</w:t>
+      </w:r>
+      <w:r>
+        <w:rPr>
+          <w:rFonts w:hint="eastAsia"/>
+        </w:rPr>
+        <w:t>에서</w:t>
+      </w:r>
+      <w:r>
+        <w:t xml:space="preserve"> </w:t>
+      </w:r>
+      <w:r>
+        <w:rPr>
+          <w:rFonts w:hint="eastAsia"/>
+        </w:rPr>
+        <w:t>로케일 객체</w:t>
+      </w:r>
+      <w:r>
+        <w:t xml:space="preserve"> </w:t>
+      </w:r>
+      <w:r>
+        <w:rPr>
+          <w:rFonts w:hint="eastAsia"/>
+        </w:rPr>
+        <w:t>인식불가로 일부에 제한적으로만 사용했습니다.</w:t>
+      </w:r>
+    </w:p>
+    <w:p>
+      <w:pPr>
+        <w:rPr>
+          <w:b/>
+          <w:bCs/>
+        </w:rPr>
+      </w:pPr>
+      <w:r>
+        <w:rPr>
+          <w:rFonts w:hint="eastAsia"/>
+          <w:b/>
+          <w:bCs/>
+        </w:rPr>
+        <w:t>N</w:t>
+      </w:r>
+      <w:r>
+        <w:rPr>
+          <w:b/>
+          <w:bCs/>
+        </w:rPr>
+        <w:t xml:space="preserve">ext </w:t>
+      </w:r>
+      <w:r>
+        <w:rPr>
+          <w:rFonts w:hint="eastAsia"/>
+          <w:b/>
+          <w:bCs/>
+        </w:rPr>
+        <w:t>프레임워크,</w:t>
+      </w:r>
+      <w:r>
+        <w:rPr>
+          <w:b/>
+          <w:bCs/>
+        </w:rPr>
+        <w:t xml:space="preserve"> React</w:t>
+      </w:r>
+    </w:p>
+    <w:p>
+      <w:pPr>
+        <w:rPr>
+          <w:rFonts w:hint="eastAsia"/>
+        </w:rPr>
+      </w:pPr>
+      <w:r>
+        <w:rPr>
+          <w:rFonts w:hint="eastAsia"/>
+        </w:rPr>
+        <w:t xml:space="preserve">리액트 기반의 </w:t>
+      </w:r>
+      <w:r>
+        <w:t xml:space="preserve">Next </w:t>
+      </w:r>
+      <w:r>
+        <w:rPr>
+          <w:rFonts w:hint="eastAsia"/>
+        </w:rPr>
+        <w:t>프레임워크를 사용했습니다.</w:t>
+      </w:r>
+      <w:r>
+        <w:t xml:space="preserve"> </w:t>
+      </w:r>
+      <w:r>
+        <w:rPr>
+          <w:rFonts w:hint="eastAsia"/>
+        </w:rPr>
+        <w:t>라우팅의 편리함을 장점으로 느꼈습니다.</w:t>
+      </w:r>
+    </w:p>
+    <w:p>
+      <w:pPr>
+        <w:rPr>
+          <w:b/>
+          <w:bCs/>
+        </w:rPr>
+      </w:pPr>
+      <w:r>
+        <w:rPr>
+          <w:rFonts w:hint="eastAsia"/>
+          <w:b/>
+          <w:bCs/>
+        </w:rPr>
+        <w:t>r</w:t>
+      </w:r>
+      <w:r>
+        <w:rPr>
+          <w:b/>
+          <w:bCs/>
+        </w:rPr>
+        <w:t>eact-query</w:t>
+      </w:r>
+    </w:p>
+    <w:p>
+      <w:pPr>
+        <w:rPr>
+          <w:rFonts w:hint="eastAsia"/>
+        </w:rPr>
+      </w:pPr>
+      <w:r>
+        <w:rPr>
+          <w:rFonts w:hint="eastAsia"/>
+        </w:rPr>
+        <w:t xml:space="preserve">아직 모델 설계를 하지 않은 상태에서 </w:t>
+      </w:r>
+      <w:r>
+        <w:t>Redux</w:t>
+      </w:r>
+      <w:r>
+        <w:rPr>
+          <w:rFonts w:hint="eastAsia"/>
+        </w:rPr>
+        <w:t xml:space="preserve">와 </w:t>
+      </w:r>
+      <w:r>
+        <w:t>Redux-saga</w:t>
+      </w:r>
+      <w:r>
+        <w:rPr>
+          <w:rFonts w:hint="eastAsia"/>
+        </w:rPr>
+        <w:t xml:space="preserve">를 사용하다가 잦은 수정에 불편함을 느껴 </w:t>
+      </w:r>
+      <w:r>
+        <w:rPr>
+          <w:rFonts w:hint="eastAsia"/>
+        </w:rPr>
+        <w:t>r</w:t>
+      </w:r>
+      <w:r>
+        <w:t>eact-query</w:t>
+      </w:r>
+      <w:r>
+        <w:rPr>
+          <w:rFonts w:hint="eastAsia"/>
+        </w:rPr>
+        <w:t xml:space="preserve">로 </w:t>
+      </w:r>
+      <w:r>
+        <w:rPr>
+          <w:rFonts w:hint="eastAsia"/>
+        </w:rPr>
+        <w:t>서버상태를 관리했습니다.</w:t>
+      </w:r>
+    </w:p>
+    <w:p>
+      <w:pPr>
+        <w:rPr>
+          <w:rFonts w:hint="eastAsia"/>
+          <w:b/>
+          <w:bCs/>
+        </w:rPr>
+      </w:pPr>
+      <w:r>
+        <w:rPr>
+          <w:rFonts w:hint="eastAsia"/>
+          <w:b/>
+          <w:bCs/>
+        </w:rPr>
+        <w:t>C</w:t>
+      </w:r>
+      <w:r>
+        <w:rPr>
+          <w:b/>
+          <w:bCs/>
+        </w:rPr>
+        <w:t>SS / Styled-Component</w:t>
+      </w:r>
+    </w:p>
+    <w:p>
+      <w:pPr>
+        <w:rPr>
+          <w:b/>
+          <w:bCs/>
+        </w:rPr>
+      </w:pPr>
+      <w:r>
+        <w:rPr>
+          <w:b/>
+          <w:bCs/>
+        </w:rPr>
+        <w:t>Ant Design</w:t>
+      </w:r>
+    </w:p>
+    <w:p>
+      <w:r>
+        <w:rPr>
+          <w:rFonts w:hint="eastAsia"/>
+        </w:rPr>
+        <w:t>빠른 디자인과 레이아웃을 위해 사용했습니다.</w:t>
+      </w:r>
+    </w:p>
+    <w:p/>
+    <w:p>
+      <w:r>
+        <w:rPr>
+          <w:rFonts w:hint="eastAsia"/>
+        </w:rPr>
+        <w:t>백엔드</w:t>
+      </w:r>
+    </w:p>
+    <w:p>
+      <w:pPr>
+        <w:rPr>
+          <w:rFonts w:hint="eastAsia"/>
+        </w:rPr>
+      </w:pPr>
+      <w:r>
+        <w:rPr>
+          <w:rFonts w:hint="eastAsia"/>
+        </w:rPr>
+        <w:t>프론트와</w:t>
+      </w:r>
+      <w:r>
+        <w:t xml:space="preserve"> </w:t>
+      </w:r>
+      <w:r>
+        <w:rPr>
+          <w:rFonts w:hint="eastAsia"/>
+        </w:rPr>
+        <w:t>같이 자바스크립트로 작성할수 있는 점,</w:t>
+      </w:r>
+      <w:r>
+        <w:t xml:space="preserve"> </w:t>
+      </w:r>
+      <w:r>
+        <w:rPr>
+          <w:rFonts w:hint="eastAsia"/>
+        </w:rPr>
+        <w:t>빠른 모델설계와</w:t>
+      </w:r>
+      <w:r>
+        <w:t xml:space="preserve"> </w:t>
+      </w:r>
+      <w:r>
+        <w:rPr>
+          <w:rFonts w:hint="eastAsia"/>
+        </w:rPr>
+        <w:t xml:space="preserve">간편한 수정이 가능하다는 </w:t>
+      </w:r>
+    </w:p>
+    <w:p>
+      <w:r>
+        <w:rPr>
+          <w:rFonts w:hint="eastAsia"/>
+        </w:rPr>
+        <w:t>J</w:t>
+      </w:r>
+      <w:r>
+        <w:t>avaScript</w:t>
+      </w:r>
+    </w:p>
+    <w:p>
+      <w:r>
+        <w:t xml:space="preserve">NodeJS, </w:t>
+      </w:r>
+      <w:r>
+        <w:t xml:space="preserve"> </w:t>
+      </w:r>
+      <w:r>
+        <w:t>Express</w:t>
+      </w:r>
+    </w:p>
+    <w:p>
+      <w:pPr>
+        <w:rPr>
+          <w:rFonts w:hint="eastAsia"/>
+        </w:rPr>
+      </w:pPr>
+    </w:p>
+    <w:p>
+      <w:pPr>
+        <w:rPr>
+          <w:rFonts w:hint="eastAsia"/>
+        </w:rPr>
+      </w:pPr>
+      <w:r>
+        <w:rPr>
+          <w:rFonts w:hint="eastAsia"/>
+        </w:rPr>
+        <w:t>M</w:t>
+      </w:r>
+      <w:r>
+        <w:t>ySQL</w:t>
+      </w:r>
+      <w:r>
+        <w:t xml:space="preserve">, </w:t>
+      </w:r>
+      <w:r>
+        <w:t>Sequelize</w:t>
+      </w:r>
+    </w:p>
+    <w:p>
+      <w:pPr>
+        <w:rPr>
+          <w:rFonts w:hint="eastAsia"/>
+        </w:rPr>
+      </w:pPr>
+      <w:r>
+        <w:rPr>
+          <w:rFonts w:hint="eastAsia"/>
+        </w:rPr>
+        <w:t>M</w:t>
+      </w:r>
+      <w:r>
+        <w:t>YSQL</w:t>
+      </w:r>
+      <w:r>
+        <w:rPr>
+          <w:rFonts w:hint="eastAsia"/>
+        </w:rPr>
+        <w:t>을 쿼리문을 사용하지 않고</w:t>
+      </w:r>
+      <w:r>
+        <w:t xml:space="preserve"> </w:t>
+      </w:r>
+      <w:r>
+        <w:rPr>
+          <w:rFonts w:hint="eastAsia"/>
+        </w:rPr>
+        <w:t xml:space="preserve">조작해주는 </w:t>
+      </w:r>
+      <w:r>
+        <w:t>ORM</w:t>
+      </w:r>
+      <w:r>
+        <w:rPr>
+          <w:rFonts w:hint="eastAsia"/>
+        </w:rPr>
+        <w:t>ㅇ</w:t>
+      </w:r>
+    </w:p>
     <w:sectPr>
       <w:pgSz w:w="11906" w:h="16838"/>
       <w:pgMar w:top="1701" w:right="1440" w:bottom="1440" w:left="1440" w:header="851" w:footer="992" w:gutter="0"/>
@@ -10275,6 +10900,7 @@
   <w:style w:type="character" w:default="1" w:styleId="a0">
     <w:name w:val="Default Paragraph Font"/>
     <w:uiPriority w:val="1"/>
+    <w:semiHidden/>
     <w:unhideWhenUsed/>
   </w:style>
   <w:style w:type="table" w:default="1" w:styleId="a1">

</xml_diff>